<commit_message>
Added use case diagram (gameplay system)
</commit_message>
<xml_diff>
--- a/Project_Management/jose_pereira_55204/Use_Case Diagram.docx
+++ b/Project_Management/jose_pereira_55204/Use_Case Diagram.docx
@@ -1,8 +1,349 @@
 
 <file path=word/document.xml><?xml version="1.0" encoding="utf-8"?>
-<w:document xmlns:wpc="http://schemas.microsoft.com/office/word/2010/wordprocessingCanvas" xmlns:mc="http://schemas.openxmlformats.org/markup-compatibility/2006" xmlns:o="urn:schemas-microsoft-com:office:office" xmlns:r="http://schemas.openxmlformats.org/officeDocument/2006/relationships" xmlns:m="http://schemas.openxmlformats.org/officeDocument/2006/math" xmlns:v="urn:schemas-microsoft-com:vml" xmlns:wp14="http://schemas.microsoft.com/office/word/2010/wordprocessingDrawing" xmlns:wp="http://schemas.openxmlformats.org/drawingml/2006/wordprocessingDrawing" xmlns:w10="urn:schemas-microsoft-com:office:word" xmlns:w="http://schemas.openxmlformats.org/wordprocessingml/2006/main" xmlns:w14="http://schemas.microsoft.com/office/word/2010/wordml" xmlns:w15="http://schemas.microsoft.com/office/word/2012/wordml" xmlns:wpg="http://schemas.microsoft.com/office/word/2010/wordprocessingGroup" xmlns:wpi="http://schemas.microsoft.com/office/word/2010/wordprocessingInk" xmlns:wne="http://schemas.microsoft.com/office/word/2006/wordml" xmlns:wps="http://schemas.microsoft.com/office/word/2010/wordprocessingShape" mc:Ignorable="w14 w15 wp14">
+<w:document xmlns:wpc="http://schemas.microsoft.com/office/word/2010/wordprocessingCanvas" xmlns:cx="http://schemas.microsoft.com/office/drawing/2014/chartex" xmlns:cx1="http://schemas.microsoft.com/office/drawing/2015/9/8/chartex" xmlns:cx2="http://schemas.microsoft.com/office/drawing/2015/10/21/chartex" xmlns:cx3="http://schemas.microsoft.com/office/drawing/2016/5/9/chartex" xmlns:cx4="http://schemas.microsoft.com/office/drawing/2016/5/10/chartex" xmlns:cx5="http://schemas.microsoft.com/office/drawing/2016/5/11/chartex" xmlns:cx6="http://schemas.microsoft.com/office/drawing/2016/5/12/chartex" xmlns:cx7="http://schemas.microsoft.com/office/drawing/2016/5/13/chartex" xmlns:cx8="http://schemas.microsoft.com/office/drawing/2016/5/14/chartex" xmlns:mc="http://schemas.openxmlformats.org/markup-compatibility/2006" xmlns:aink="http://schemas.microsoft.com/office/drawing/2016/ink" xmlns:am3d="http://schemas.microsoft.com/office/drawing/2017/model3d" xmlns:o="urn:schemas-microsoft-com:office:office" xmlns:oel="http://schemas.microsoft.com/office/2019/extlst" xmlns:r="http://schemas.openxmlformats.org/officeDocument/2006/relationships" xmlns:m="http://schemas.openxmlformats.org/officeDocument/2006/math" xmlns:v="urn:schemas-microsoft-com:vml" xmlns:wp14="http://schemas.microsoft.com/office/word/2010/wordprocessingDrawing" xmlns:wp="http://schemas.openxmlformats.org/drawingml/2006/wordprocessingDrawing" xmlns:w10="urn:schemas-microsoft-com:office:word" xmlns:w="http://schemas.openxmlformats.org/wordprocessingml/2006/main" xmlns:w14="http://schemas.microsoft.com/office/word/2010/wordml" xmlns:w15="http://schemas.microsoft.com/office/word/2012/wordml" xmlns:w16cex="http://schemas.microsoft.com/office/word/2018/wordml/cex" xmlns:w16cid="http://schemas.microsoft.com/office/word/2016/wordml/cid" xmlns:w16="http://schemas.microsoft.com/office/word/2018/wordml" xmlns:w16sdtdh="http://schemas.microsoft.com/office/word/2020/wordml/sdtdatahash" xmlns:w16se="http://schemas.microsoft.com/office/word/2015/wordml/symex" xmlns:wpg="http://schemas.microsoft.com/office/word/2010/wordprocessingGroup" xmlns:wpi="http://schemas.microsoft.com/office/word/2010/wordprocessingInk" xmlns:wne="http://schemas.microsoft.com/office/word/2006/wordml" xmlns:wps="http://schemas.microsoft.com/office/word/2010/wordprocessingShape" mc:Ignorable="w14 w15 w16se w16cid w16 w16cex w16sdtdh wp14">
   <w:body>
-    <w:p xmlns:wp14="http://schemas.microsoft.com/office/word/2010/wordml" wp14:paraId="092EF4B1" wp14:textId="77777777"/>
+    <w:p>
+      <w:pPr>
+        <w:rPr>
+          <w:b/>
+          <w:bCs/>
+          <w:color w:val="2F5496" w:themeColor="accent1" w:themeShade="BF"/>
+          <w:sz w:val="40"/>
+          <w:szCs w:val="40"/>
+          <w:lang w:val="en-GB"/>
+        </w:rPr>
+      </w:pPr>
+      <w:r>
+        <w:rPr>
+          <w:b/>
+          <w:bCs/>
+          <w:color w:val="2F5496" w:themeColor="accent1" w:themeShade="BF"/>
+          <w:sz w:val="40"/>
+          <w:szCs w:val="40"/>
+          <w:lang w:val="en-GB"/>
+        </w:rPr>
+        <w:t>José Pereira 55204</w:t>
+      </w:r>
+    </w:p>
+    <w:p>
+      <w:pPr>
+        <w:jc w:val="center"/>
+        <w:rPr>
+          <w:b/>
+          <w:bCs/>
+          <w:color w:val="2F5496" w:themeColor="accent1" w:themeShade="BF"/>
+          <w:sz w:val="40"/>
+          <w:szCs w:val="40"/>
+          <w:lang w:val="en-GB"/>
+        </w:rPr>
+      </w:pPr>
+      <w:r>
+        <w:rPr>
+          <w:b/>
+          <w:bCs/>
+          <w:color w:val="2F5496" w:themeColor="accent1" w:themeShade="BF"/>
+          <w:sz w:val="40"/>
+          <w:szCs w:val="40"/>
+          <w:lang w:val="en-GB"/>
+        </w:rPr>
+        <w:t>Use Case Diagram</w:t>
+      </w:r>
+    </w:p>
+    <w:p>
+      <w:pPr>
+        <w:jc w:val="center"/>
+        <w:rPr>
+          <w:b/>
+          <w:bCs/>
+          <w:color w:val="2F5496" w:themeColor="accent1" w:themeShade="BF"/>
+          <w:sz w:val="40"/>
+          <w:szCs w:val="40"/>
+          <w:lang w:val="en-GB"/>
+        </w:rPr>
+      </w:pPr>
+    </w:p>
+    <w:p>
+      <w:pPr>
+        <w:jc w:val="center"/>
+        <w:rPr>
+          <w:b/>
+          <w:bCs/>
+          <w:color w:val="2F5496" w:themeColor="accent1" w:themeShade="BF"/>
+          <w:sz w:val="40"/>
+          <w:szCs w:val="40"/>
+          <w:lang w:val="en-GB"/>
+        </w:rPr>
+      </w:pPr>
+      <w:r>
+        <w:rPr>
+          <w:b/>
+          <w:bCs/>
+          <w:color w:val="2F5496" w:themeColor="accent1" w:themeShade="BF"/>
+          <w:sz w:val="40"/>
+          <w:szCs w:val="40"/>
+          <w:lang w:val="en-GB"/>
+        </w:rPr>
+        <w:t>Gameplay</w:t>
+      </w:r>
+      <w:r>
+        <w:rPr>
+          <w:b/>
+          <w:bCs/>
+          <w:color w:val="2F5496" w:themeColor="accent1" w:themeShade="BF"/>
+          <w:sz w:val="40"/>
+          <w:szCs w:val="40"/>
+          <w:lang w:val="en-GB"/>
+        </w:rPr>
+        <w:t xml:space="preserve"> </w:t>
+      </w:r>
+      <w:r>
+        <w:rPr>
+          <w:b/>
+          <w:bCs/>
+          <w:color w:val="2F5496" w:themeColor="accent1" w:themeShade="BF"/>
+          <w:sz w:val="40"/>
+          <w:szCs w:val="40"/>
+          <w:lang w:val="en-GB"/>
+        </w:rPr>
+        <w:t>System Use</w:t>
+      </w:r>
+      <w:r>
+        <w:rPr>
+          <w:b/>
+          <w:bCs/>
+          <w:color w:val="2F5496" w:themeColor="accent1" w:themeShade="BF"/>
+          <w:sz w:val="40"/>
+          <w:szCs w:val="40"/>
+          <w:lang w:val="en-GB"/>
+        </w:rPr>
+        <w:t xml:space="preserve"> </w:t>
+      </w:r>
+      <w:r>
+        <w:rPr>
+          <w:b/>
+          <w:bCs/>
+          <w:color w:val="2F5496" w:themeColor="accent1" w:themeShade="BF"/>
+          <w:sz w:val="40"/>
+          <w:szCs w:val="40"/>
+          <w:lang w:val="en-GB"/>
+        </w:rPr>
+        <w:t>Case</w:t>
+      </w:r>
+    </w:p>
+    <w:p>
+      <w:pPr>
+        <w:jc w:val="center"/>
+        <w:rPr>
+          <w:b/>
+          <w:bCs/>
+          <w:color w:val="2F5496" w:themeColor="accent1" w:themeShade="BF"/>
+          <w:sz w:val="40"/>
+          <w:szCs w:val="40"/>
+          <w:lang w:val="en-GB"/>
+        </w:rPr>
+      </w:pPr>
+    </w:p>
+    <w:p>
+      <w:pPr>
+        <w:rPr>
+          <w:lang w:val="en-GB"/>
+        </w:rPr>
+      </w:pPr>
+      <w:r>
+        <w:rPr>
+          <w:noProof/>
+          <w:lang w:val="en-GB"/>
+        </w:rPr>
+        <w:drawing>
+          <wp:inline distT="0" distB="0" distL="0" distR="0" wp14:anchorId="025A0442" wp14:editId="5E9AFC26">
+            <wp:extent cx="5731510" cy="4179570"/>
+            <wp:effectExtent l="0" t="0" r="2540" b="0"/>
+            <wp:docPr id="1994195594" name="Picture 2" descr="A screen shot of a computer&#10;&#10;Description automatically generated"/>
+            <wp:cNvGraphicFramePr>
+              <a:graphicFrameLocks xmlns:a="http://schemas.openxmlformats.org/drawingml/2006/main" noChangeAspect="1"/>
+            </wp:cNvGraphicFramePr>
+            <a:graphic xmlns:a="http://schemas.openxmlformats.org/drawingml/2006/main">
+              <a:graphicData uri="http://schemas.openxmlformats.org/drawingml/2006/picture">
+                <pic:pic xmlns:pic="http://schemas.openxmlformats.org/drawingml/2006/picture">
+                  <pic:nvPicPr>
+                    <pic:cNvPr id="1994195594" name="Picture 2" descr="A screen shot of a computer&#10;&#10;Description automatically generated"/>
+                    <pic:cNvPicPr/>
+                  </pic:nvPicPr>
+                  <pic:blipFill>
+                    <a:blip r:embed="rId5">
+                      <a:extLst>
+                        <a:ext uri="{28A0092B-C50C-407E-A947-70E740481C1C}">
+                          <a14:useLocalDpi xmlns:a14="http://schemas.microsoft.com/office/drawing/2010/main" val="0"/>
+                        </a:ext>
+                      </a:extLst>
+                    </a:blip>
+                    <a:stretch>
+                      <a:fillRect/>
+                    </a:stretch>
+                  </pic:blipFill>
+                  <pic:spPr>
+                    <a:xfrm>
+                      <a:off x="0" y="0"/>
+                      <a:ext cx="5731510" cy="4179570"/>
+                    </a:xfrm>
+                    <a:prstGeom prst="rect">
+                      <a:avLst/>
+                    </a:prstGeom>
+                  </pic:spPr>
+                </pic:pic>
+              </a:graphicData>
+            </a:graphic>
+          </wp:inline>
+        </w:drawing>
+      </w:r>
+    </w:p>
+    <w:p>
+      <w:pPr>
+        <w:pStyle w:val="ListParagraph"/>
+        <w:numPr>
+          <w:ilvl w:val="0"/>
+          <w:numId w:val="1"/>
+        </w:numPr>
+        <w:rPr>
+          <w:color w:val="2F5496" w:themeColor="accent1" w:themeShade="BF"/>
+          <w:sz w:val="28"/>
+          <w:szCs w:val="28"/>
+          <w:lang w:val="en-GB"/>
+        </w:rPr>
+      </w:pPr>
+      <w:r>
+        <w:rPr>
+          <w:b/>
+          <w:bCs/>
+          <w:color w:val="2F5496" w:themeColor="accent1" w:themeShade="BF"/>
+          <w:sz w:val="28"/>
+          <w:szCs w:val="28"/>
+          <w:lang w:val="en-GB"/>
+        </w:rPr>
+        <w:t>Use Case Name:</w:t>
+      </w:r>
+      <w:r>
+        <w:rPr>
+          <w:color w:val="2F5496" w:themeColor="accent1" w:themeShade="BF"/>
+          <w:sz w:val="28"/>
+          <w:szCs w:val="28"/>
+          <w:lang w:val="en-GB"/>
+        </w:rPr>
+        <w:t xml:space="preserve"> </w:t>
+      </w:r>
+      <w:r>
+        <w:rPr>
+          <w:sz w:val="24"/>
+          <w:szCs w:val="24"/>
+          <w:lang w:val="en-GB"/>
+        </w:rPr>
+        <w:t>Gameplay  System</w:t>
+      </w:r>
+    </w:p>
+    <w:p>
+      <w:pPr>
+        <w:pStyle w:val="ListParagraph"/>
+        <w:numPr>
+          <w:ilvl w:val="0"/>
+          <w:numId w:val="1"/>
+        </w:numPr>
+        <w:rPr>
+          <w:color w:val="2F5496" w:themeColor="accent1" w:themeShade="BF"/>
+          <w:sz w:val="24"/>
+          <w:szCs w:val="24"/>
+          <w:lang w:val="en-GB"/>
+        </w:rPr>
+      </w:pPr>
+      <w:r>
+        <w:rPr>
+          <w:b/>
+          <w:bCs/>
+          <w:color w:val="2F5496" w:themeColor="accent1" w:themeShade="BF"/>
+          <w:sz w:val="28"/>
+          <w:szCs w:val="28"/>
+          <w:lang w:val="en-GB"/>
+        </w:rPr>
+        <w:t>Description</w:t>
+      </w:r>
+      <w:r>
+        <w:rPr>
+          <w:b/>
+          <w:bCs/>
+          <w:color w:val="2F5496" w:themeColor="accent1" w:themeShade="BF"/>
+          <w:sz w:val="28"/>
+          <w:szCs w:val="28"/>
+          <w:lang w:val="en-GB"/>
+        </w:rPr>
+        <w:t>:</w:t>
+      </w:r>
+      <w:r>
+        <w:rPr>
+          <w:color w:val="2F5496" w:themeColor="accent1" w:themeShade="BF"/>
+          <w:sz w:val="28"/>
+          <w:szCs w:val="28"/>
+          <w:lang w:val="en-GB"/>
+        </w:rPr>
+        <w:t xml:space="preserve"> </w:t>
+      </w:r>
+      <w:r>
+        <w:rPr>
+          <w:sz w:val="24"/>
+          <w:szCs w:val="24"/>
+          <w:lang w:val="en-GB"/>
+        </w:rPr>
+        <w:t>For each turn, the player has the liberty to engage in a variety of strategic activities: Exploration, Diplomacy, Combat, Trade, Colony Management, etc.</w:t>
+      </w:r>
+    </w:p>
+    <w:p>
+      <w:pPr>
+        <w:pStyle w:val="ListParagraph"/>
+        <w:numPr>
+          <w:ilvl w:val="0"/>
+          <w:numId w:val="1"/>
+        </w:numPr>
+        <w:rPr>
+          <w:color w:val="2F5496" w:themeColor="accent1" w:themeShade="BF"/>
+          <w:sz w:val="28"/>
+          <w:szCs w:val="28"/>
+          <w:lang w:val="en-GB"/>
+        </w:rPr>
+      </w:pPr>
+      <w:r>
+        <w:rPr>
+          <w:b/>
+          <w:bCs/>
+          <w:color w:val="2F5496" w:themeColor="accent1" w:themeShade="BF"/>
+          <w:sz w:val="28"/>
+          <w:szCs w:val="28"/>
+          <w:lang w:val="en-GB"/>
+        </w:rPr>
+        <w:t>Actors</w:t>
+      </w:r>
+      <w:r>
+        <w:rPr>
+          <w:color w:val="2F5496" w:themeColor="accent1" w:themeShade="BF"/>
+          <w:sz w:val="28"/>
+          <w:szCs w:val="28"/>
+          <w:lang w:val="en-GB"/>
+        </w:rPr>
+        <w:t xml:space="preserve">: </w:t>
+      </w:r>
+      <w:r>
+        <w:rPr>
+          <w:sz w:val="24"/>
+          <w:szCs w:val="24"/>
+          <w:lang w:val="en-GB"/>
+        </w:rPr>
+        <w:t>Player</w:t>
+      </w:r>
+    </w:p>
+    <w:p>
+      <w:pPr>
+        <w:rPr>
+          <w:lang w:val="en-GB"/>
+        </w:rPr>
+      </w:pPr>
+    </w:p>
     <w:sectPr>
       <w:pgSz w:w="11906" w:h="16838"/>
       <w:pgMar w:top="1440" w:right="1440" w:bottom="1440" w:left="1440" w:header="720" w:footer="720" w:gutter="0"/>
@@ -13,12 +354,133 @@
 </w:document>
 </file>
 
+<file path=word/numbering.xml><?xml version="1.0" encoding="utf-8"?>
+<w:numbering xmlns:wpc="http://schemas.microsoft.com/office/word/2010/wordprocessingCanvas" xmlns:cx="http://schemas.microsoft.com/office/drawing/2014/chartex" xmlns:cx1="http://schemas.microsoft.com/office/drawing/2015/9/8/chartex" xmlns:cx2="http://schemas.microsoft.com/office/drawing/2015/10/21/chartex" xmlns:cx3="http://schemas.microsoft.com/office/drawing/2016/5/9/chartex" xmlns:cx4="http://schemas.microsoft.com/office/drawing/2016/5/10/chartex" xmlns:cx5="http://schemas.microsoft.com/office/drawing/2016/5/11/chartex" xmlns:cx6="http://schemas.microsoft.com/office/drawing/2016/5/12/chartex" xmlns:cx7="http://schemas.microsoft.com/office/drawing/2016/5/13/chartex" xmlns:cx8="http://schemas.microsoft.com/office/drawing/2016/5/14/chartex" xmlns:mc="http://schemas.openxmlformats.org/markup-compatibility/2006" xmlns:aink="http://schemas.microsoft.com/office/drawing/2016/ink" xmlns:am3d="http://schemas.microsoft.com/office/drawing/2017/model3d" xmlns:o="urn:schemas-microsoft-com:office:office" xmlns:oel="http://schemas.microsoft.com/office/2019/extlst" xmlns:r="http://schemas.openxmlformats.org/officeDocument/2006/relationships" xmlns:m="http://schemas.openxmlformats.org/officeDocument/2006/math" xmlns:v="urn:schemas-microsoft-com:vml" xmlns:wp14="http://schemas.microsoft.com/office/word/2010/wordprocessingDrawing" xmlns:wp="http://schemas.openxmlformats.org/drawingml/2006/wordprocessingDrawing" xmlns:w10="urn:schemas-microsoft-com:office:word" xmlns:w="http://schemas.openxmlformats.org/wordprocessingml/2006/main" xmlns:w14="http://schemas.microsoft.com/office/word/2010/wordml" xmlns:w15="http://schemas.microsoft.com/office/word/2012/wordml" xmlns:w16cex="http://schemas.microsoft.com/office/word/2018/wordml/cex" xmlns:w16cid="http://schemas.microsoft.com/office/word/2016/wordml/cid" xmlns:w16="http://schemas.microsoft.com/office/word/2018/wordml" xmlns:w16sdtdh="http://schemas.microsoft.com/office/word/2020/wordml/sdtdatahash" xmlns:w16se="http://schemas.microsoft.com/office/word/2015/wordml/symex" xmlns:wpg="http://schemas.microsoft.com/office/word/2010/wordprocessingGroup" xmlns:wpi="http://schemas.microsoft.com/office/word/2010/wordprocessingInk" xmlns:wne="http://schemas.microsoft.com/office/word/2006/wordml" xmlns:wps="http://schemas.microsoft.com/office/word/2010/wordprocessingShape" mc:Ignorable="w14 w15 w16se w16cid w16 w16cex w16sdtdh wp14">
+  <w:abstractNum w:abstractNumId="0" w15:restartNumberingAfterBreak="0">
+    <w:nsid w:val="5118537C"/>
+    <w:multiLevelType w:val="hybridMultilevel"/>
+    <w:tmpl w:val="E48A1B70"/>
+    <w:lvl w:ilvl="0" w:tplc="08160001">
+      <w:start w:val="1"/>
+      <w:numFmt w:val="bullet"/>
+      <w:lvlText w:val=""/>
+      <w:lvlJc w:val="left"/>
+      <w:pPr>
+        <w:ind w:left="720" w:hanging="360"/>
+      </w:pPr>
+      <w:rPr>
+        <w:rFonts w:ascii="Symbol" w:hAnsi="Symbol" w:hint="default"/>
+      </w:rPr>
+    </w:lvl>
+    <w:lvl w:ilvl="1" w:tplc="08160003" w:tentative="1">
+      <w:start w:val="1"/>
+      <w:numFmt w:val="bullet"/>
+      <w:lvlText w:val="o"/>
+      <w:lvlJc w:val="left"/>
+      <w:pPr>
+        <w:ind w:left="1440" w:hanging="360"/>
+      </w:pPr>
+      <w:rPr>
+        <w:rFonts w:ascii="Courier New" w:hAnsi="Courier New" w:cs="Courier New" w:hint="default"/>
+      </w:rPr>
+    </w:lvl>
+    <w:lvl w:ilvl="2" w:tplc="08160005" w:tentative="1">
+      <w:start w:val="1"/>
+      <w:numFmt w:val="bullet"/>
+      <w:lvlText w:val=""/>
+      <w:lvlJc w:val="left"/>
+      <w:pPr>
+        <w:ind w:left="2160" w:hanging="360"/>
+      </w:pPr>
+      <w:rPr>
+        <w:rFonts w:ascii="Wingdings" w:hAnsi="Wingdings" w:hint="default"/>
+      </w:rPr>
+    </w:lvl>
+    <w:lvl w:ilvl="3" w:tplc="08160001" w:tentative="1">
+      <w:start w:val="1"/>
+      <w:numFmt w:val="bullet"/>
+      <w:lvlText w:val=""/>
+      <w:lvlJc w:val="left"/>
+      <w:pPr>
+        <w:ind w:left="2880" w:hanging="360"/>
+      </w:pPr>
+      <w:rPr>
+        <w:rFonts w:ascii="Symbol" w:hAnsi="Symbol" w:hint="default"/>
+      </w:rPr>
+    </w:lvl>
+    <w:lvl w:ilvl="4" w:tplc="08160003" w:tentative="1">
+      <w:start w:val="1"/>
+      <w:numFmt w:val="bullet"/>
+      <w:lvlText w:val="o"/>
+      <w:lvlJc w:val="left"/>
+      <w:pPr>
+        <w:ind w:left="3600" w:hanging="360"/>
+      </w:pPr>
+      <w:rPr>
+        <w:rFonts w:ascii="Courier New" w:hAnsi="Courier New" w:cs="Courier New" w:hint="default"/>
+      </w:rPr>
+    </w:lvl>
+    <w:lvl w:ilvl="5" w:tplc="08160005" w:tentative="1">
+      <w:start w:val="1"/>
+      <w:numFmt w:val="bullet"/>
+      <w:lvlText w:val=""/>
+      <w:lvlJc w:val="left"/>
+      <w:pPr>
+        <w:ind w:left="4320" w:hanging="360"/>
+      </w:pPr>
+      <w:rPr>
+        <w:rFonts w:ascii="Wingdings" w:hAnsi="Wingdings" w:hint="default"/>
+      </w:rPr>
+    </w:lvl>
+    <w:lvl w:ilvl="6" w:tplc="08160001" w:tentative="1">
+      <w:start w:val="1"/>
+      <w:numFmt w:val="bullet"/>
+      <w:lvlText w:val=""/>
+      <w:lvlJc w:val="left"/>
+      <w:pPr>
+        <w:ind w:left="5040" w:hanging="360"/>
+      </w:pPr>
+      <w:rPr>
+        <w:rFonts w:ascii="Symbol" w:hAnsi="Symbol" w:hint="default"/>
+      </w:rPr>
+    </w:lvl>
+    <w:lvl w:ilvl="7" w:tplc="08160003" w:tentative="1">
+      <w:start w:val="1"/>
+      <w:numFmt w:val="bullet"/>
+      <w:lvlText w:val="o"/>
+      <w:lvlJc w:val="left"/>
+      <w:pPr>
+        <w:ind w:left="5760" w:hanging="360"/>
+      </w:pPr>
+      <w:rPr>
+        <w:rFonts w:ascii="Courier New" w:hAnsi="Courier New" w:cs="Courier New" w:hint="default"/>
+      </w:rPr>
+    </w:lvl>
+    <w:lvl w:ilvl="8" w:tplc="08160005" w:tentative="1">
+      <w:start w:val="1"/>
+      <w:numFmt w:val="bullet"/>
+      <w:lvlText w:val=""/>
+      <w:lvlJc w:val="left"/>
+      <w:pPr>
+        <w:ind w:left="6480" w:hanging="360"/>
+      </w:pPr>
+      <w:rPr>
+        <w:rFonts w:ascii="Wingdings" w:hAnsi="Wingdings" w:hint="default"/>
+      </w:rPr>
+    </w:lvl>
+  </w:abstractNum>
+  <w:num w:numId="1" w16cid:durableId="1881239668">
+    <w:abstractNumId w:val="0"/>
+  </w:num>
+</w:numbering>
+</file>
+
 <file path=word/styles.xml><?xml version="1.0" encoding="utf-8"?>
-<w:styles xmlns:wp14="http://schemas.microsoft.com/office/word/2010/wordprocessingDrawing" xmlns:mc="http://schemas.openxmlformats.org/markup-compatibility/2006" xmlns:r="http://schemas.openxmlformats.org/officeDocument/2006/relationships" xmlns:w="http://schemas.openxmlformats.org/wordprocessingml/2006/main" xmlns:w14="http://schemas.microsoft.com/office/word/2010/wordml" xmlns:w15="http://schemas.microsoft.com/office/word/2012/wordml" mc:Ignorable="w14 w15 wp14">
+<w:styles xmlns:mc="http://schemas.openxmlformats.org/markup-compatibility/2006" xmlns:r="http://schemas.openxmlformats.org/officeDocument/2006/relationships" xmlns:w="http://schemas.openxmlformats.org/wordprocessingml/2006/main" xmlns:w14="http://schemas.microsoft.com/office/word/2010/wordml" xmlns:w15="http://schemas.microsoft.com/office/word/2012/wordml" xmlns:w16cex="http://schemas.microsoft.com/office/word/2018/wordml/cex" xmlns:w16cid="http://schemas.microsoft.com/office/word/2016/wordml/cid" xmlns:w16="http://schemas.microsoft.com/office/word/2018/wordml" xmlns:w16sdtdh="http://schemas.microsoft.com/office/word/2020/wordml/sdtdatahash" xmlns:w16se="http://schemas.microsoft.com/office/word/2015/wordml/symex" mc:Ignorable="w14 w15 w16se w16cid w16 w16cex w16sdtdh">
   <w:docDefaults>
     <w:rPrDefault>
       <w:rPr>
-        <w:rFonts w:asciiTheme="minorHAnsi" w:hAnsiTheme="minorHAnsi" w:eastAsiaTheme="minorHAnsi" w:cstheme="minorBidi"/>
+        <w:rFonts w:asciiTheme="minorHAnsi" w:eastAsiaTheme="minorHAnsi" w:hAnsiTheme="minorHAnsi" w:cstheme="minorBidi"/>
         <w:sz w:val="22"/>
         <w:szCs w:val="22"/>
         <w:lang w:val="pt-PT" w:eastAsia="en-US" w:bidi="ar-SA"/>
@@ -30,17 +492,17 @@
       </w:pPr>
     </w:pPrDefault>
   </w:docDefaults>
-  <w:latentStyles w:defLockedState="0" w:defUIPriority="99" w:defSemiHidden="0" w:defUnhideWhenUsed="0" w:defQFormat="0" w:count="371">
+  <w:latentStyles w:defLockedState="0" w:defUIPriority="99" w:defSemiHidden="0" w:defUnhideWhenUsed="0" w:defQFormat="0" w:count="376">
     <w:lsdException w:name="Normal" w:uiPriority="0" w:qFormat="1"/>
     <w:lsdException w:name="heading 1" w:uiPriority="9" w:qFormat="1"/>
-    <w:lsdException w:name="heading 2" w:uiPriority="9" w:semiHidden="1" w:unhideWhenUsed="1" w:qFormat="1"/>
-    <w:lsdException w:name="heading 3" w:uiPriority="9" w:semiHidden="1" w:unhideWhenUsed="1" w:qFormat="1"/>
-    <w:lsdException w:name="heading 4" w:uiPriority="9" w:semiHidden="1" w:unhideWhenUsed="1" w:qFormat="1"/>
-    <w:lsdException w:name="heading 5" w:uiPriority="9" w:semiHidden="1" w:unhideWhenUsed="1" w:qFormat="1"/>
-    <w:lsdException w:name="heading 6" w:uiPriority="9" w:semiHidden="1" w:unhideWhenUsed="1" w:qFormat="1"/>
-    <w:lsdException w:name="heading 7" w:uiPriority="9" w:semiHidden="1" w:unhideWhenUsed="1" w:qFormat="1"/>
-    <w:lsdException w:name="heading 8" w:uiPriority="9" w:semiHidden="1" w:unhideWhenUsed="1" w:qFormat="1"/>
-    <w:lsdException w:name="heading 9" w:uiPriority="9" w:semiHidden="1" w:unhideWhenUsed="1" w:qFormat="1"/>
+    <w:lsdException w:name="heading 2" w:semiHidden="1" w:uiPriority="9" w:unhideWhenUsed="1" w:qFormat="1"/>
+    <w:lsdException w:name="heading 3" w:semiHidden="1" w:uiPriority="9" w:unhideWhenUsed="1" w:qFormat="1"/>
+    <w:lsdException w:name="heading 4" w:semiHidden="1" w:uiPriority="9" w:unhideWhenUsed="1" w:qFormat="1"/>
+    <w:lsdException w:name="heading 5" w:semiHidden="1" w:uiPriority="9" w:unhideWhenUsed="1" w:qFormat="1"/>
+    <w:lsdException w:name="heading 6" w:semiHidden="1" w:uiPriority="9" w:unhideWhenUsed="1" w:qFormat="1"/>
+    <w:lsdException w:name="heading 7" w:semiHidden="1" w:uiPriority="9" w:unhideWhenUsed="1" w:qFormat="1"/>
+    <w:lsdException w:name="heading 8" w:semiHidden="1" w:uiPriority="9" w:unhideWhenUsed="1" w:qFormat="1"/>
+    <w:lsdException w:name="heading 9" w:semiHidden="1" w:uiPriority="9" w:unhideWhenUsed="1" w:qFormat="1"/>
     <w:lsdException w:name="index 1" w:semiHidden="1" w:unhideWhenUsed="1"/>
     <w:lsdException w:name="index 2" w:semiHidden="1" w:unhideWhenUsed="1"/>
     <w:lsdException w:name="index 3" w:semiHidden="1" w:unhideWhenUsed="1"/>
@@ -50,22 +512,22 @@
     <w:lsdException w:name="index 7" w:semiHidden="1" w:unhideWhenUsed="1"/>
     <w:lsdException w:name="index 8" w:semiHidden="1" w:unhideWhenUsed="1"/>
     <w:lsdException w:name="index 9" w:semiHidden="1" w:unhideWhenUsed="1"/>
-    <w:lsdException w:name="toc 1" w:uiPriority="39" w:semiHidden="1" w:unhideWhenUsed="1"/>
-    <w:lsdException w:name="toc 2" w:uiPriority="39" w:semiHidden="1" w:unhideWhenUsed="1"/>
-    <w:lsdException w:name="toc 3" w:uiPriority="39" w:semiHidden="1" w:unhideWhenUsed="1"/>
-    <w:lsdException w:name="toc 4" w:uiPriority="39" w:semiHidden="1" w:unhideWhenUsed="1"/>
-    <w:lsdException w:name="toc 5" w:uiPriority="39" w:semiHidden="1" w:unhideWhenUsed="1"/>
-    <w:lsdException w:name="toc 6" w:uiPriority="39" w:semiHidden="1" w:unhideWhenUsed="1"/>
-    <w:lsdException w:name="toc 7" w:uiPriority="39" w:semiHidden="1" w:unhideWhenUsed="1"/>
-    <w:lsdException w:name="toc 8" w:uiPriority="39" w:semiHidden="1" w:unhideWhenUsed="1"/>
-    <w:lsdException w:name="toc 9" w:uiPriority="39" w:semiHidden="1" w:unhideWhenUsed="1"/>
+    <w:lsdException w:name="toc 1" w:semiHidden="1" w:uiPriority="39" w:unhideWhenUsed="1"/>
+    <w:lsdException w:name="toc 2" w:semiHidden="1" w:uiPriority="39" w:unhideWhenUsed="1"/>
+    <w:lsdException w:name="toc 3" w:semiHidden="1" w:uiPriority="39" w:unhideWhenUsed="1"/>
+    <w:lsdException w:name="toc 4" w:semiHidden="1" w:uiPriority="39" w:unhideWhenUsed="1"/>
+    <w:lsdException w:name="toc 5" w:semiHidden="1" w:uiPriority="39" w:unhideWhenUsed="1"/>
+    <w:lsdException w:name="toc 6" w:semiHidden="1" w:uiPriority="39" w:unhideWhenUsed="1"/>
+    <w:lsdException w:name="toc 7" w:semiHidden="1" w:uiPriority="39" w:unhideWhenUsed="1"/>
+    <w:lsdException w:name="toc 8" w:semiHidden="1" w:uiPriority="39" w:unhideWhenUsed="1"/>
+    <w:lsdException w:name="toc 9" w:semiHidden="1" w:uiPriority="39" w:unhideWhenUsed="1"/>
     <w:lsdException w:name="Normal Indent" w:semiHidden="1" w:unhideWhenUsed="1"/>
     <w:lsdException w:name="footnote text" w:semiHidden="1" w:unhideWhenUsed="1"/>
     <w:lsdException w:name="annotation text" w:semiHidden="1" w:unhideWhenUsed="1"/>
     <w:lsdException w:name="header" w:semiHidden="1" w:unhideWhenUsed="1"/>
     <w:lsdException w:name="footer" w:semiHidden="1" w:unhideWhenUsed="1"/>
     <w:lsdException w:name="index heading" w:semiHidden="1" w:unhideWhenUsed="1"/>
-    <w:lsdException w:name="caption" w:uiPriority="35" w:semiHidden="1" w:unhideWhenUsed="1" w:qFormat="1"/>
+    <w:lsdException w:name="caption" w:semiHidden="1" w:uiPriority="35" w:unhideWhenUsed="1" w:qFormat="1"/>
     <w:lsdException w:name="table of figures" w:semiHidden="1" w:unhideWhenUsed="1"/>
     <w:lsdException w:name="envelope address" w:semiHidden="1" w:unhideWhenUsed="1"/>
     <w:lsdException w:name="envelope return" w:semiHidden="1" w:unhideWhenUsed="1"/>
@@ -96,7 +558,7 @@
     <w:lsdException w:name="Title" w:uiPriority="10" w:qFormat="1"/>
     <w:lsdException w:name="Closing" w:semiHidden="1" w:unhideWhenUsed="1"/>
     <w:lsdException w:name="Signature" w:semiHidden="1" w:unhideWhenUsed="1"/>
-    <w:lsdException w:name="Default Paragraph Font" w:uiPriority="1" w:semiHidden="1" w:unhideWhenUsed="1"/>
+    <w:lsdException w:name="Default Paragraph Font" w:semiHidden="1" w:uiPriority="1" w:unhideWhenUsed="1"/>
     <w:lsdException w:name="Body Text" w:semiHidden="1" w:unhideWhenUsed="1"/>
     <w:lsdException w:name="Body Text Indent" w:semiHidden="1" w:unhideWhenUsed="1"/>
     <w:lsdException w:name="List Continue" w:semiHidden="1" w:unhideWhenUsed="1"/>
@@ -296,8 +758,8 @@
     <w:lsdException w:name="Subtle Reference" w:uiPriority="31" w:qFormat="1"/>
     <w:lsdException w:name="Intense Reference" w:uiPriority="32" w:qFormat="1"/>
     <w:lsdException w:name="Book Title" w:uiPriority="33" w:qFormat="1"/>
-    <w:lsdException w:name="Bibliography" w:uiPriority="37" w:semiHidden="1" w:unhideWhenUsed="1"/>
-    <w:lsdException w:name="TOC Heading" w:uiPriority="39" w:semiHidden="1" w:unhideWhenUsed="1" w:qFormat="1"/>
+    <w:lsdException w:name="Bibliography" w:semiHidden="1" w:uiPriority="37" w:unhideWhenUsed="1"/>
+    <w:lsdException w:name="TOC Heading" w:semiHidden="1" w:uiPriority="39" w:unhideWhenUsed="1" w:qFormat="1"/>
     <w:lsdException w:name="Plain Table 1" w:uiPriority="41"/>
     <w:lsdException w:name="Plain Table 2" w:uiPriority="42"/>
     <w:lsdException w:name="Plain Table 3" w:uiPriority="43"/>
@@ -402,18 +864,23 @@
     <w:lsdException w:name="List Table 5 Dark Accent 6" w:uiPriority="50"/>
     <w:lsdException w:name="List Table 6 Colorful Accent 6" w:uiPriority="51"/>
     <w:lsdException w:name="List Table 7 Colorful Accent 6" w:uiPriority="52"/>
+    <w:lsdException w:name="Mention" w:semiHidden="1" w:unhideWhenUsed="1"/>
+    <w:lsdException w:name="Smart Hyperlink" w:semiHidden="1" w:unhideWhenUsed="1"/>
+    <w:lsdException w:name="Hashtag" w:semiHidden="1" w:unhideWhenUsed="1"/>
+    <w:lsdException w:name="Unresolved Mention" w:semiHidden="1" w:unhideWhenUsed="1"/>
+    <w:lsdException w:name="Smart Link" w:semiHidden="1" w:unhideWhenUsed="1"/>
   </w:latentStyles>
-  <w:style w:type="paragraph" w:styleId="Normal" w:default="1">
+  <w:style w:type="paragraph" w:default="1" w:styleId="Normal">
     <w:name w:val="Normal"/>
     <w:qFormat/>
   </w:style>
-  <w:style w:type="character" w:styleId="DefaultParagraphFont" w:default="1">
+  <w:style w:type="character" w:default="1" w:styleId="DefaultParagraphFont">
     <w:name w:val="Default Paragraph Font"/>
     <w:uiPriority w:val="1"/>
     <w:semiHidden/>
     <w:unhideWhenUsed/>
   </w:style>
-  <w:style w:type="table" w:styleId="TableNormal" w:default="1">
+  <w:style w:type="table" w:default="1" w:styleId="TableNormal">
     <w:name w:val="Normal Table"/>
     <w:uiPriority w:val="99"/>
     <w:semiHidden/>
@@ -428,11 +895,22 @@
       </w:tblCellMar>
     </w:tblPr>
   </w:style>
-  <w:style w:type="numbering" w:styleId="NoList" w:default="1">
+  <w:style w:type="numbering" w:default="1" w:styleId="NoList">
     <w:name w:val="No List"/>
     <w:uiPriority w:val="99"/>
     <w:semiHidden/>
     <w:unhideWhenUsed/>
+  </w:style>
+  <w:style w:type="paragraph" w:styleId="ListParagraph">
+    <w:name w:val="List Paragraph"/>
+    <w:basedOn w:val="Normal"/>
+    <w:uiPriority w:val="34"/>
+    <w:qFormat/>
+    <w:rsid w:val="003D0C7F"/>
+    <w:pPr>
+      <w:ind w:left="720"/>
+      <w:contextualSpacing/>
+    </w:pPr>
   </w:style>
 </w:styles>
 </file>

</xml_diff>